<commit_message>
ix: secrets & document generation
En el commit anterior se eliminaron las lineas de codigo necesarias para configurar los secretos, ademas que el transpaso de la funcionalidad para rellenar el formulario no se realizo como deberia
 asique debi de agregar codigo previo para hacer que la funcionalidad de descargar pdf funcionara de nuevo
</commit_message>
<xml_diff>
--- a/Controllers/Templates/output.docx
+++ b/Controllers/Templates/output.docx
@@ -7,6 +7,7 @@
       <w:pPr>
         <w:spacing w:line="240" w:lineRule="auto"/>
         <w:contextualSpacing/>
+        <w:rPr/>
       </w:pPr>
       <w:r>
         <mc:AlternateContent>
@@ -23,7 +24,7 @@
                 <wp:extent cx="3449955" cy="767715"/>
                 <wp:effectExtent l="0" t="0" r="0" b="0"/>
                 <wp:wrapTopAndBottom/>
-                <wp:docPr id="4" name="_x0000_s1029" hidden="0"/>
+                <wp:docPr id="1" name="Cuadro de texto 2" hidden="0"/>
                 <wp:cNvGraphicFramePr>
                   <a:graphicFrameLocks xmlns:a="http://schemas.openxmlformats.org/drawingml/2006/main" noChangeAspect="1"/>
                 </wp:cNvGraphicFramePr>
@@ -95,9 +96,8 @@
           </mc:Choice>
           <mc:Fallback>
             <w:pict>
-              <v:shape id="_x0000_s1029" o:spid="_x0000_s1032" type="#_x0000_t202" style="height:60.45pt;margin-left:-9.69pt;margin-top:6.55pt;mso-height-percent:0;mso-height-relative:margin;mso-width-percent:0;mso-width-relative:margin;mso-wrap-distance-bottom:3.6pt;mso-wrap-distance-left:9pt;mso-wrap-distance-right:9pt;mso-wrap-distance-top:3.6pt;mso-wrap-style:square;position:absolute;v-text-anchor:top;visibility:visible;width:271.65pt;z-index:251662336" o:bwmode="auto" fillcolor="#fff" stroked="f" strokeweight="0.75pt">
+              <v:shape id="_x0000_s1025" o:spid="_x0000_s1026" type="#_x0000_t202" style="height:60.45pt;margin-left:-9.69pt;margin-top:6.55pt;mso-height-percent:0;mso-height-relative:margin;mso-width-percent:0;mso-width-relative:margin;mso-wrap-distance-bottom:3.6pt;mso-wrap-distance-left:9pt;mso-wrap-distance-right:9pt;mso-wrap-distance-top:3.6pt;mso-wrap-style:square;position:absolute;v-text-anchor:top;visibility:visible;width:271.65pt;z-index:251662336" o:bwmode="auto" fillcolor="#fff" stroked="f" strokeweight="0.75pt">
                 <v:stroke joinstyle="miter"/>
-                <o:lock v:ext="edit" aspectratio="t"/>
                 <w10:bordertop type="none" width="0"/>
                 <w10:borderleft type="none" width="0"/>
                 <w10:borderbottom type="none" width="0"/>
@@ -155,7 +155,7 @@
             <wp:extent cx="2001520" cy="784860"/>
             <wp:effectExtent l="0" t="0" r="0" b="0"/>
             <wp:wrapSquare wrapText="bothSides"/>
-            <wp:docPr id="5" name="_x0000_s1030"/>
+            <wp:docPr id="2" name="Picture 1"/>
             <wp:cNvGraphicFramePr>
               <a:graphicFrameLocks xmlns:a="http://schemas.openxmlformats.org/drawingml/2006/main" noChangeAspect="1"/>
             </wp:cNvGraphicFramePr>
@@ -163,7 +163,7 @@
               <a:graphicData uri="http://schemas.openxmlformats.org/drawingml/2006/picture">
                 <pic:pic xmlns:pic="http://schemas.openxmlformats.org/drawingml/2006/picture">
                   <pic:nvPicPr>
-                    <pic:cNvPr id="0" name="_x0000_s1030"/>
+                    <pic:cNvPr id="0" name="Picture 1"/>
                     <pic:cNvPicPr/>
                   </pic:nvPicPr>
                   <pic:blipFill>
@@ -206,7 +206,7 @@
                 <wp:extent cx="809625" cy="609600"/>
                 <wp:effectExtent l="0" t="0" r="0" b="0"/>
                 <wp:wrapNone/>
-                <wp:docPr id="6" name="_x0000_s1031" hidden="0"/>
+                <wp:docPr id="3" name="Cuadro de texto 2" hidden="0"/>
                 <wp:cNvGraphicFramePr>
                   <a:graphicFrameLocks xmlns:a="http://schemas.openxmlformats.org/drawingml/2006/main" noChangeAspect="1"/>
                 </wp:cNvGraphicFramePr>
@@ -264,8 +264,7 @@
           </mc:Choice>
           <mc:Fallback>
             <w:pict>
-              <v:shape id="_x0000_s1031" o:spid="_x0000_s1033" type="#_x0000_t202" style="height:48pt;margin-left:-2.55pt;margin-top:-7.85pt;mso-height-percent:0;mso-height-relative:margin;mso-width-percent:0;mso-width-relative:margin;mso-wrap-distance-bottom:0;mso-wrap-distance-left:9pt;mso-wrap-distance-right:9pt;mso-wrap-distance-top:0;mso-wrap-style:square;position:absolute;v-text-anchor:top;visibility:visible;width:63.75pt;z-index:251660288" filled="f" stroked="f" strokeweight="0.5pt">
-                <o:lock v:ext="edit" aspectratio="t"/>
+              <v:shape id="_x0000_s1027" o:spid="_x0000_s1028" type="#_x0000_t202" style="height:48pt;margin-left:-2.55pt;margin-top:-7.85pt;mso-height-percent:0;mso-height-relative:margin;mso-width-percent:0;mso-width-relative:margin;mso-wrap-distance-bottom:0;mso-wrap-distance-left:9pt;mso-wrap-distance-right:9pt;mso-wrap-distance-top:0;mso-wrap-style:square;position:absolute;v-text-anchor:top;visibility:visible;width:63.75pt;z-index:251660288" filled="f" stroked="f" strokeweight="0.5pt">
                 <w10:bordertop type="none" width="0"/>
                 <w10:borderleft type="none" width="0"/>
                 <w10:borderbottom type="none" width="0"/>
@@ -299,12 +298,19 @@
     <w:p>
       <w:pPr>
         <w:jc w:val="right"/>
-      </w:pPr>
-      <w:r>
-        <w:t xml:space="preserve">viernes, 16 de junio de 2023</w:t>
-      </w:r>
-      <w:r>
-        <w:t xml:space="preserve"> en la cede de Panama</w:t>
+        <w:rPr/>
+      </w:pPr>
+      <w:r>
+        <w:t xml:space="preserve">$</w:t>
+      </w:r>
+      <w:r>
+        <w:t xml:space="preserve">fecha_emision</w:t>
+      </w:r>
+      <w:r>
+        <w:t xml:space="preserve"> en la cede de $</w:t>
+      </w:r>
+      <w:r>
+        <w:t xml:space="preserve">pais</w:t>
       </w:r>
       <w:r>
         <w:rPr>
@@ -316,6 +322,7 @@
     <w:p>
       <w:pPr>
         <w:jc w:val="right"/>
+        <w:rPr/>
       </w:pPr>
     </w:p>
     <w:p>
@@ -344,7 +351,9 @@
       </w:r>
     </w:p>
     <w:p>
-      <w:pPr/>
+      <w:pPr>
+        <w:rPr/>
+      </w:pPr>
       <w:r>
         <w:t xml:space="preserve">Ama-</w:t>
       </w:r>
@@ -372,6 +381,7 @@
     <w:p>
       <w:pPr>
         <w:ind w:left="1416" w:hanging="1416"/>
+        <w:rPr/>
       </w:pPr>
       <w:r>
         <w:t xml:space="preserve">Ama-</w:t>
@@ -380,7 +390,10 @@
         <w:t xml:space="preserve">zon</w:t>
       </w:r>
       <w:r>
-        <w:t xml:space="preserve"> Inc. Panama</w:t>
+        <w:t xml:space="preserve"> Inc. $</w:t>
+      </w:r>
+      <w:r>
+        <w:t xml:space="preserve">pais</w:t>
       </w:r>
       <w:r>
         <w:t xml:space="preserve"> cede central.</w:t>
@@ -418,9 +431,18 @@
       </w:r>
     </w:p>
     <w:p>
-      <w:pPr/>
-      <w:r>
-        <w:t xml:space="preserve">Pedro Umanzor</w:t>
+      <w:pPr>
+        <w:rPr/>
+      </w:pPr>
+      <w:r>
+        <w:t xml:space="preserve">$</w:t>
+      </w:r>
+      <w:r>
+        <w:t xml:space="preserve">nombre_</w:t>
+      </w:r>
+      <w:r>
+        <w:rPr/>
+        <w:t xml:space="preserve">receptor</w:t>
       </w:r>
       <w:r>
         <w:rPr/>
@@ -432,9 +454,14 @@
       </w:r>
     </w:p>
     <w:p>
-      <w:pPr/>
-      <w:r>
-        <w:t xml:space="preserve">Choluteca Honduras</w:t>
+      <w:pPr>
+        <w:rPr/>
+      </w:pPr>
+      <w:r>
+        <w:t xml:space="preserve">$</w:t>
+      </w:r>
+      <w:r>
+        <w:t xml:space="preserve">direccion_receptor</w:t>
       </w:r>
       <w:r>
         <w:rPr>
@@ -444,7 +471,9 @@
       </w:r>
     </w:p>
     <w:p>
-      <w:pPr/>
+      <w:pPr>
+        <w:rPr/>
+      </w:pPr>
       <w:r>
         <w:t xml:space="preserve">Que para fines del presente serán definidos como “las partes”, quienes a su vez se reconocen equitativa y recíprocamente para obligarse y cumplir los siguientes puntos:</w:t>
       </w:r>
@@ -463,13 +492,15 @@
       </w:r>
     </w:p>
     <w:p>
-      <w:pPr/>
+      <w:pPr>
+        <w:rPr/>
+      </w:pPr>
       <w:r>
         <w:t xml:space="preserve">El presente acuerdo se refiere a la información confidencial que comparten las partes, en el entendido de que ninguna de las partes tome ventaja o se aproveche al recibir la información considerada como clasificada de acuerdo a los términos de este documento, con el objetivo de</w:t>
       </w:r>
       <w:r>
         <w:rPr/>
-        <w:t xml:space="preserve"> ser parte del departamento de Atencion al Cliente en Ama-</w:t>
+        <w:t xml:space="preserve"> ser parte del departamento de $departamento en Ama-</w:t>
       </w:r>
       <w:r>
         <w:rPr/>
@@ -485,7 +516,11 @@
       </w:r>
       <w:r>
         <w:rPr/>
-        <w:t xml:space="preserve"> Panama</w:t>
+        <w:t xml:space="preserve"> $</w:t>
+      </w:r>
+      <w:r>
+        <w:rPr/>
+        <w:t xml:space="preserve">pais</w:t>
       </w:r>
       <w:r>
         <w:rPr/>
@@ -493,7 +528,9 @@
       </w:r>
     </w:p>
     <w:p>
-      <w:pPr/>
+      <w:pPr>
+        <w:rPr/>
+      </w:pPr>
       <w:r>
         <w:rPr/>
         <w:t xml:space="preserve">Ambas partes</w:t>
@@ -523,7 +560,9 @@
       </w:r>
     </w:p>
     <w:p>
-      <w:pPr/>
+      <w:pPr>
+        <w:rPr/>
+      </w:pPr>
       <w:r>
         <w:t xml:space="preserve">PRIMERA.-</w:t>
       </w:r>
@@ -532,7 +571,9 @@
       </w:r>
     </w:p>
     <w:p>
-      <w:pPr/>
+      <w:pPr>
+        <w:rPr/>
+      </w:pPr>
       <w:r>
         <w:t xml:space="preserve">SEGUNDA.-</w:t>
       </w:r>
@@ -541,7 +582,9 @@
       </w:r>
     </w:p>
     <w:p>
-      <w:pPr/>
+      <w:pPr>
+        <w:rPr/>
+      </w:pPr>
       <w:r>
         <w:t xml:space="preserve">Se entiende que tanto el RECEPTOR como las personas cercanas y afines a </w:t>
       </w:r>
@@ -561,7 +604,9 @@
       </w:r>
     </w:p>
     <w:p>
-      <w:pPr/>
+      <w:pPr>
+        <w:rPr/>
+      </w:pPr>
       <w:r>
         <w:t xml:space="preserve">TERCERA.-</w:t>
       </w:r>
@@ -574,8 +619,9 @@
         <w:pStyle w:val="ListParagraph"/>
         <w:numPr>
           <w:ilvl w:val="0"/>
-          <w:numId w:val="5"/>
+          <w:numId w:val="3"/>
         </w:numPr>
+        <w:rPr/>
       </w:pPr>
       <w:r>
         <w:t xml:space="preserve">Si la información proporcionada por el DIVULGANTE fuera de dominio público en el momento en que es entregada al RECEPTOR, o bien, si pasa a ser de dominio público sin que ninguna de las partes esté involucrada.</w:t>
@@ -586,8 +632,9 @@
         <w:pStyle w:val="ListParagraph"/>
         <w:numPr>
           <w:ilvl w:val="0"/>
-          <w:numId w:val="5"/>
+          <w:numId w:val="3"/>
         </w:numPr>
+        <w:rPr/>
       </w:pPr>
       <w:r>
         <w:t xml:space="preserve">Si el RECEPTOR ya tuviera conocimiento de la información enviada por el DIVULGANTE antes de que el presente convenio fuera firmado </w:t>
@@ -604,8 +651,9 @@
         <w:pStyle w:val="ListParagraph"/>
         <w:numPr>
           <w:ilvl w:val="0"/>
-          <w:numId w:val="5"/>
+          <w:numId w:val="3"/>
         </w:numPr>
+        <w:rPr/>
       </w:pPr>
       <w:r>
         <w:t xml:space="preserve">En caso de que una orden judicial o mandato legal exija la divulgación de la información clasificada por este acuerdo como confidencial. En este caso, el RECEPTOR buscará que el manejo de los datos mantenga su carácter de confidencial</w:t>
@@ -616,15 +664,18 @@
         <w:pStyle w:val="ListParagraph"/>
         <w:numPr>
           <w:ilvl w:val="0"/>
-          <w:numId w:val="5"/>
+          <w:numId w:val="3"/>
         </w:numPr>
+        <w:rPr/>
       </w:pPr>
       <w:r>
         <w:t xml:space="preserve">Cuando el RECEPTOR pueda probar que recibió, de manera totalmente legítima e independiente de la relación establecida con el DIVULGANTE, información de terceros que en este acuerdo esté clasificada como confidencial.</w:t>
       </w:r>
     </w:p>
     <w:p>
-      <w:pPr/>
+      <w:pPr>
+        <w:rPr/>
+      </w:pPr>
       <w:r>
         <w:t xml:space="preserve">CUARTA.-</w:t>
       </w:r>
@@ -633,7 +684,9 @@
       </w:r>
     </w:p>
     <w:p>
-      <w:pPr/>
+      <w:pPr>
+        <w:rPr/>
+      </w:pPr>
       <w:r>
         <w:t xml:space="preserve">QUINTA .</w:t>
       </w:r>
@@ -642,7 +695,9 @@
       </w:r>
     </w:p>
     <w:p>
-      <w:pPr/>
+      <w:pPr>
+        <w:rPr/>
+      </w:pPr>
       <w:r>
         <w:t xml:space="preserve">SEXTA.-</w:t>
       </w:r>
@@ -655,7 +710,9 @@
       </w:r>
     </w:p>
     <w:p>
-      <w:pPr/>
+      <w:pPr>
+        <w:rPr/>
+      </w:pPr>
       <w:r>
         <w:rPr>
           <w:b/>
@@ -664,7 +721,9 @@
       </w:r>
     </w:p>
     <w:p>
-      <w:pPr/>
+      <w:pPr>
+        <w:rPr/>
+      </w:pPr>
       <w:r>
         <w:t xml:space="preserve">En caso de que la información clasificada como confidencial sea divulgada o se le dé un uso distinto al mencionado en este convenio, sin importar los motivos y causas, se divulgará al DIVULGANTE con la cantidad de </w:t>
       </w:r>
@@ -689,13 +748,19 @@
       </w:r>
     </w:p>
     <w:p>
-      <w:pPr/>
-    </w:p>
-    <w:p>
-      <w:pPr/>
-    </w:p>
-    <w:p>
-      <w:pPr/>
+      <w:pPr>
+        <w:rPr/>
+      </w:pPr>
+    </w:p>
+    <w:p>
+      <w:pPr>
+        <w:rPr/>
+      </w:pPr>
+    </w:p>
+    <w:p>
+      <w:pPr>
+        <w:rPr/>
+      </w:pPr>
     </w:p>
     <w:tbl>
       <w:tblPr>
@@ -726,7 +791,9 @@
             </w:tcBorders>
           </w:tcPr>
           <w:p>
-            <w:pPr/>
+            <w:pPr>
+              <w:rPr/>
+            </w:pPr>
           </w:p>
         </w:tc>
         <w:tc>
@@ -734,7 +801,9 @@
             <w:tcW w:w="708" w:type="dxa"/>
           </w:tcPr>
           <w:p>
-            <w:pPr/>
+            <w:pPr>
+              <w:rPr/>
+            </w:pPr>
           </w:p>
         </w:tc>
         <w:tc>
@@ -745,7 +814,9 @@
             </w:tcBorders>
           </w:tcPr>
           <w:p>
-            <w:pPr/>
+            <w:pPr>
+              <w:rPr/>
+            </w:pPr>
           </w:p>
         </w:tc>
       </w:tr>
@@ -761,6 +832,7 @@
           <w:p>
             <w:pPr>
               <w:jc w:val="center"/>
+              <w:rPr/>
             </w:pPr>
             <w:r>
               <w:rPr>
@@ -793,7 +865,9 @@
             <w:tcW w:w="708" w:type="dxa"/>
           </w:tcPr>
           <w:p>
-            <w:pPr/>
+            <w:pPr>
+              <w:rPr/>
+            </w:pPr>
           </w:p>
         </w:tc>
         <w:tc>
@@ -806,9 +880,13 @@
           <w:p>
             <w:pPr>
               <w:jc w:val="center"/>
+              <w:rPr/>
             </w:pPr>
             <w:r>
-              <w:t xml:space="preserve">Pedro Umanzor</w:t>
+              <w:t xml:space="preserve">$</w:t>
+            </w:r>
+            <w:r>
+              <w:t xml:space="preserve">nombre_receptor</w:t>
             </w:r>
           </w:p>
         </w:tc>
@@ -1082,18 +1160,18 @@
     </w:lvl>
   </w:abstractNum>
   <w:abstractNum w:abstractNumId="2">
-    <w:multiLevelType w:val="multilevel"/>
+    <w:multiLevelType w:val="hybridMultilevel"/>
     <w:lvl w:ilvl="0">
       <w:start w:val="1"/>
       <w:numFmt w:val="decimal"/>
       <w:suff w:val="tab"/>
-      <w:lvlText w:val="%1."/>
-      <w:lvlJc w:val="left"/>
-      <w:pPr>
-        <w:ind w:left="720" w:hanging="360"/>
-      </w:pPr>
-      <w:rPr>
-        <w:rFonts w:ascii="Times New Roman" w:eastAsia="Times New Roman" w:hAnsi="Times New Roman" w:cs="Times New Roman"/>
+      <w:lvlText w:val="%1)"/>
+      <w:lvlJc w:val="left"/>
+      <w:pPr>
+        <w:ind w:left="1080" w:hanging="360"/>
+      </w:pPr>
+      <w:rPr>
+        <w:rFonts w:hint="default"/>
       </w:rPr>
     </w:lvl>
     <w:lvl w:ilvl="1">
@@ -1101,451 +1179,211 @@
       <w:numFmt w:val="lowerLetter"/>
       <w:suff w:val="tab"/>
       <w:lvlText w:val="%2."/>
+      <w:lvlJc w:val="left"/>
+      <w:pPr>
+        <w:ind w:left="1800" w:hanging="360"/>
+      </w:pPr>
+      <w:rPr/>
+    </w:lvl>
+    <w:lvl w:ilvl="2">
+      <w:start w:val="1"/>
+      <w:numFmt w:val="lowerRoman"/>
+      <w:suff w:val="tab"/>
+      <w:lvlText w:val="%3."/>
       <w:lvlJc w:val="right"/>
       <w:pPr>
-        <w:ind w:left="1440" w:hanging="360"/>
-      </w:pPr>
-      <w:rPr>
-        <w:rFonts w:ascii="Times New Roman" w:eastAsia="Times New Roman" w:hAnsi="Times New Roman" w:cs="Times New Roman"/>
-      </w:rPr>
-    </w:lvl>
-    <w:lvl w:ilvl="2">
+        <w:ind w:left="2520" w:hanging="180"/>
+      </w:pPr>
+      <w:rPr/>
+    </w:lvl>
+    <w:lvl w:ilvl="3">
+      <w:start w:val="1"/>
+      <w:numFmt w:val="decimal"/>
+      <w:suff w:val="tab"/>
+      <w:lvlText w:val="%4."/>
+      <w:lvlJc w:val="left"/>
+      <w:pPr>
+        <w:ind w:left="3240" w:hanging="360"/>
+      </w:pPr>
+      <w:rPr/>
+    </w:lvl>
+    <w:lvl w:ilvl="4">
+      <w:start w:val="1"/>
+      <w:numFmt w:val="lowerLetter"/>
+      <w:suff w:val="tab"/>
+      <w:lvlText w:val="%5."/>
+      <w:lvlJc w:val="left"/>
+      <w:pPr>
+        <w:ind w:left="3960" w:hanging="360"/>
+      </w:pPr>
+      <w:rPr/>
+    </w:lvl>
+    <w:lvl w:ilvl="5">
       <w:start w:val="1"/>
       <w:numFmt w:val="lowerRoman"/>
       <w:suff w:val="tab"/>
-      <w:lvlText w:val="%3."/>
-      <w:lvlJc w:val="left"/>
-      <w:pPr>
-        <w:ind w:left="2160" w:hanging="360"/>
-      </w:pPr>
-      <w:rPr>
-        <w:rFonts w:ascii="Times New Roman" w:eastAsia="Times New Roman" w:hAnsi="Times New Roman" w:cs="Times New Roman"/>
-      </w:rPr>
-    </w:lvl>
-    <w:lvl w:ilvl="3">
+      <w:lvlText w:val="%6."/>
+      <w:lvlJc w:val="right"/>
+      <w:pPr>
+        <w:ind w:left="4680" w:hanging="180"/>
+      </w:pPr>
+      <w:rPr/>
+    </w:lvl>
+    <w:lvl w:ilvl="6">
       <w:start w:val="1"/>
       <w:numFmt w:val="decimal"/>
       <w:suff w:val="tab"/>
-      <w:lvlText w:val="%4."/>
-      <w:lvlJc w:val="left"/>
-      <w:pPr>
-        <w:ind w:left="2880" w:hanging="360"/>
-      </w:pPr>
-      <w:rPr>
-        <w:rFonts w:ascii="Times New Roman" w:eastAsia="Times New Roman" w:hAnsi="Times New Roman" w:cs="Times New Roman"/>
-      </w:rPr>
-    </w:lvl>
-    <w:lvl w:ilvl="4">
+      <w:lvlText w:val="%7."/>
+      <w:lvlJc w:val="left"/>
+      <w:pPr>
+        <w:ind w:left="5400" w:hanging="360"/>
+      </w:pPr>
+      <w:rPr/>
+    </w:lvl>
+    <w:lvl w:ilvl="7">
       <w:start w:val="1"/>
       <w:numFmt w:val="lowerLetter"/>
       <w:suff w:val="tab"/>
-      <w:lvlText w:val="%5."/>
+      <w:lvlText w:val="%8."/>
+      <w:lvlJc w:val="left"/>
+      <w:pPr>
+        <w:ind w:left="6120" w:hanging="360"/>
+      </w:pPr>
+      <w:rPr/>
+    </w:lvl>
+    <w:lvl w:ilvl="8">
+      <w:start w:val="1"/>
+      <w:numFmt w:val="lowerRoman"/>
+      <w:suff w:val="tab"/>
+      <w:lvlText w:val="%9."/>
       <w:lvlJc w:val="right"/>
       <w:pPr>
-        <w:ind w:left="3600" w:hanging="360"/>
-      </w:pPr>
-      <w:rPr>
-        <w:rFonts w:ascii="Times New Roman" w:eastAsia="Times New Roman" w:hAnsi="Times New Roman" w:cs="Times New Roman"/>
-      </w:rPr>
-    </w:lvl>
-    <w:lvl w:ilvl="5">
-      <w:start w:val="1"/>
-      <w:numFmt w:val="lowerRoman"/>
-      <w:suff w:val="tab"/>
-      <w:lvlText w:val="%6."/>
-      <w:lvlJc w:val="left"/>
-      <w:pPr>
-        <w:ind w:left="4320" w:hanging="360"/>
-      </w:pPr>
-      <w:rPr>
-        <w:rFonts w:ascii="Times New Roman" w:eastAsia="Times New Roman" w:hAnsi="Times New Roman" w:cs="Times New Roman"/>
-      </w:rPr>
-    </w:lvl>
-    <w:lvl w:ilvl="6">
-      <w:start w:val="1"/>
-      <w:numFmt w:val="decimal"/>
-      <w:suff w:val="tab"/>
-      <w:lvlText w:val="%7."/>
-      <w:lvlJc w:val="left"/>
-      <w:pPr>
-        <w:ind w:left="5040" w:hanging="360"/>
-      </w:pPr>
-      <w:rPr>
-        <w:rFonts w:ascii="Times New Roman" w:eastAsia="Times New Roman" w:hAnsi="Times New Roman" w:cs="Times New Roman"/>
-      </w:rPr>
-    </w:lvl>
-    <w:lvl w:ilvl="7">
-      <w:start w:val="1"/>
-      <w:numFmt w:val="lowerLetter"/>
-      <w:suff w:val="tab"/>
-      <w:lvlText w:val="%8."/>
-      <w:lvlJc w:val="right"/>
-      <w:pPr>
-        <w:ind w:left="5760" w:hanging="360"/>
-      </w:pPr>
-      <w:rPr>
-        <w:rFonts w:ascii="Times New Roman" w:eastAsia="Times New Roman" w:hAnsi="Times New Roman" w:cs="Times New Roman"/>
-      </w:rPr>
-    </w:lvl>
-    <w:lvl w:ilvl="8">
-      <w:start w:val="1"/>
-      <w:numFmt w:val="lowerRoman"/>
-      <w:suff w:val="tab"/>
-      <w:lvlText w:val="%9."/>
-      <w:lvlJc w:val="left"/>
-      <w:pPr>
-        <w:ind w:left="6480" w:hanging="360"/>
-      </w:pPr>
-      <w:rPr>
-        <w:rFonts w:ascii="Times New Roman" w:eastAsia="Times New Roman" w:hAnsi="Times New Roman" w:cs="Times New Roman"/>
-      </w:rPr>
+        <w:ind w:left="6840" w:hanging="180"/>
+      </w:pPr>
+      <w:rPr/>
     </w:lvl>
   </w:abstractNum>
   <w:abstractNum w:abstractNumId="3">
-    <w:multiLevelType w:val="multilevel"/>
+    <w:multiLevelType w:val="hybridMultilevel"/>
     <w:lvl w:ilvl="0">
       <w:start w:val="1"/>
       <w:numFmt w:val="bullet"/>
       <w:suff w:val="tab"/>
+      <w:lvlText w:val=""/>
+      <w:lvlJc w:val="left"/>
+      <w:pPr>
+        <w:ind w:left="720" w:hanging="360"/>
+      </w:pPr>
+      <w:rPr>
+        <w:rFonts w:ascii="Wingdings" w:hAnsi="Wingdings" w:hint="default"/>
+      </w:rPr>
+    </w:lvl>
+    <w:lvl w:ilvl="1">
+      <w:start w:val="1"/>
+      <w:numFmt w:val="bullet"/>
+      <w:suff w:val="tab"/>
+      <w:lvlText w:val="o"/>
+      <w:lvlJc w:val="left"/>
+      <w:pPr>
+        <w:ind w:left="1440" w:hanging="360"/>
+      </w:pPr>
+      <w:rPr>
+        <w:rFonts w:ascii="Courier New" w:hAnsi="Courier New" w:cs="Courier New" w:hint="default"/>
+      </w:rPr>
+    </w:lvl>
+    <w:lvl w:ilvl="2">
+      <w:start w:val="1"/>
+      <w:numFmt w:val="bullet"/>
+      <w:suff w:val="tab"/>
+      <w:lvlText w:val=""/>
+      <w:lvlJc w:val="left"/>
+      <w:pPr>
+        <w:ind w:left="2160" w:hanging="360"/>
+      </w:pPr>
+      <w:rPr>
+        <w:rFonts w:ascii="Wingdings" w:hAnsi="Wingdings" w:hint="default"/>
+      </w:rPr>
+    </w:lvl>
+    <w:lvl w:ilvl="3">
+      <w:start w:val="1"/>
+      <w:numFmt w:val="bullet"/>
+      <w:suff w:val="tab"/>
       <w:lvlText w:val=""/>
       <w:lvlJc w:val="left"/>
       <w:pPr>
-        <w:ind w:left="720" w:hanging="360"/>
-      </w:pPr>
-      <w:rPr>
-        <w:rFonts w:ascii="Symbol" w:eastAsia="Symbol" w:hAnsi="Symbol" w:cs="Symbol"/>
-      </w:rPr>
-    </w:lvl>
-    <w:lvl w:ilvl="1">
+        <w:ind w:left="2880" w:hanging="360"/>
+      </w:pPr>
+      <w:rPr>
+        <w:rFonts w:ascii="Symbol" w:hAnsi="Symbol" w:hint="default"/>
+      </w:rPr>
+    </w:lvl>
+    <w:lvl w:ilvl="4">
       <w:start w:val="1"/>
       <w:numFmt w:val="bullet"/>
       <w:suff w:val="tab"/>
       <w:lvlText w:val="o"/>
       <w:lvlJc w:val="left"/>
       <w:pPr>
-        <w:ind w:left="1440" w:hanging="360"/>
-      </w:pPr>
-      <w:rPr>
-        <w:rFonts w:ascii="Courier New" w:eastAsia="Courier New" w:hAnsi="Courier New" w:cs="Courier New"/>
-      </w:rPr>
-    </w:lvl>
-    <w:lvl w:ilvl="2">
+        <w:ind w:left="3600" w:hanging="360"/>
+      </w:pPr>
+      <w:rPr>
+        <w:rFonts w:ascii="Courier New" w:hAnsi="Courier New" w:cs="Courier New" w:hint="default"/>
+      </w:rPr>
+    </w:lvl>
+    <w:lvl w:ilvl="5">
       <w:start w:val="1"/>
       <w:numFmt w:val="bullet"/>
       <w:suff w:val="tab"/>
       <w:lvlText w:val=""/>
       <w:lvlJc w:val="left"/>
       <w:pPr>
-        <w:ind w:left="2160" w:hanging="360"/>
-      </w:pPr>
-      <w:rPr>
-        <w:rFonts w:ascii="Wingdings" w:eastAsia="Wingdings" w:hAnsi="Wingdings" w:cs="Wingdings"/>
-      </w:rPr>
-    </w:lvl>
-    <w:lvl w:ilvl="3">
+        <w:ind w:left="4320" w:hanging="360"/>
+      </w:pPr>
+      <w:rPr>
+        <w:rFonts w:ascii="Wingdings" w:hAnsi="Wingdings" w:hint="default"/>
+      </w:rPr>
+    </w:lvl>
+    <w:lvl w:ilvl="6">
       <w:start w:val="1"/>
       <w:numFmt w:val="bullet"/>
       <w:suff w:val="tab"/>
       <w:lvlText w:val=""/>
       <w:lvlJc w:val="left"/>
       <w:pPr>
-        <w:ind w:left="2880" w:hanging="360"/>
-      </w:pPr>
-      <w:rPr>
-        <w:rFonts w:ascii="Symbol" w:eastAsia="Symbol" w:hAnsi="Symbol" w:cs="Symbol"/>
-      </w:rPr>
-    </w:lvl>
-    <w:lvl w:ilvl="4">
+        <w:ind w:left="5040" w:hanging="360"/>
+      </w:pPr>
+      <w:rPr>
+        <w:rFonts w:ascii="Symbol" w:hAnsi="Symbol" w:hint="default"/>
+      </w:rPr>
+    </w:lvl>
+    <w:lvl w:ilvl="7">
       <w:start w:val="1"/>
       <w:numFmt w:val="bullet"/>
       <w:suff w:val="tab"/>
       <w:lvlText w:val="o"/>
       <w:lvlJc w:val="left"/>
       <w:pPr>
-        <w:ind w:left="3600" w:hanging="360"/>
-      </w:pPr>
-      <w:rPr>
-        <w:rFonts w:ascii="Courier New" w:eastAsia="Courier New" w:hAnsi="Courier New" w:cs="Courier New"/>
-      </w:rPr>
-    </w:lvl>
-    <w:lvl w:ilvl="5">
+        <w:ind w:left="5760" w:hanging="360"/>
+      </w:pPr>
+      <w:rPr>
+        <w:rFonts w:ascii="Courier New" w:hAnsi="Courier New" w:cs="Courier New" w:hint="default"/>
+      </w:rPr>
+    </w:lvl>
+    <w:lvl w:ilvl="8">
       <w:start w:val="1"/>
       <w:numFmt w:val="bullet"/>
       <w:suff w:val="tab"/>
       <w:lvlText w:val=""/>
       <w:lvlJc w:val="left"/>
       <w:pPr>
-        <w:ind w:left="4320" w:hanging="360"/>
-      </w:pPr>
-      <w:rPr>
-        <w:rFonts w:ascii="Wingdings" w:eastAsia="Wingdings" w:hAnsi="Wingdings" w:cs="Wingdings"/>
-      </w:rPr>
-    </w:lvl>
-    <w:lvl w:ilvl="6">
-      <w:start w:val="1"/>
-      <w:numFmt w:val="bullet"/>
-      <w:suff w:val="tab"/>
-      <w:lvlText w:val=""/>
-      <w:lvlJc w:val="left"/>
-      <w:pPr>
-        <w:ind w:left="5040" w:hanging="360"/>
-      </w:pPr>
-      <w:rPr>
-        <w:rFonts w:ascii="Symbol" w:eastAsia="Symbol" w:hAnsi="Symbol" w:cs="Symbol"/>
-      </w:rPr>
-    </w:lvl>
-    <w:lvl w:ilvl="7">
-      <w:start w:val="1"/>
-      <w:numFmt w:val="bullet"/>
-      <w:suff w:val="tab"/>
-      <w:lvlText w:val="o"/>
-      <w:lvlJc w:val="left"/>
-      <w:pPr>
-        <w:ind w:left="5760" w:hanging="360"/>
-      </w:pPr>
-      <w:rPr>
-        <w:rFonts w:ascii="Courier New" w:eastAsia="Courier New" w:hAnsi="Courier New" w:cs="Courier New"/>
-      </w:rPr>
-    </w:lvl>
-    <w:lvl w:ilvl="8">
-      <w:start w:val="1"/>
-      <w:numFmt w:val="bullet"/>
-      <w:suff w:val="tab"/>
-      <w:lvlText w:val=""/>
-      <w:lvlJc w:val="left"/>
-      <w:pPr>
         <w:ind w:left="6480" w:hanging="360"/>
       </w:pPr>
       <w:rPr>
-        <w:rFonts w:ascii="Wingdings" w:eastAsia="Wingdings" w:hAnsi="Wingdings" w:cs="Wingdings"/>
+        <w:rFonts w:ascii="Wingdings" w:hAnsi="Wingdings" w:hint="default"/>
       </w:rPr>
     </w:lvl>
   </w:abstractNum>
   <w:abstractNum w:abstractNumId="4">
-    <w:multiLevelType w:val="hybridMultilevel"/>
-    <w:lvl w:ilvl="0">
-      <w:start w:val="1"/>
-      <w:numFmt w:val="decimal"/>
-      <w:suff w:val="tab"/>
-      <w:lvlText w:val="%1)"/>
-      <w:lvlJc w:val="left"/>
-      <w:pPr>
-        <w:ind w:left="1080" w:hanging="360"/>
-      </w:pPr>
-      <w:rPr>
-        <w:rFonts w:hint="default"/>
-      </w:rPr>
-    </w:lvl>
-    <w:lvl w:ilvl="1">
-      <w:start w:val="1"/>
-      <w:numFmt w:val="lowerLetter"/>
-      <w:suff w:val="tab"/>
-      <w:lvlText w:val="%2."/>
-      <w:lvlJc w:val="left"/>
-      <w:pPr>
-        <w:ind w:left="1800" w:hanging="360"/>
-      </w:pPr>
-      <w:rPr/>
-    </w:lvl>
-    <w:lvl w:ilvl="2">
-      <w:start w:val="1"/>
-      <w:numFmt w:val="lowerRoman"/>
-      <w:suff w:val="tab"/>
-      <w:lvlText w:val="%3."/>
-      <w:lvlJc w:val="right"/>
-      <w:pPr>
-        <w:ind w:left="2520" w:hanging="180"/>
-      </w:pPr>
-      <w:rPr/>
-    </w:lvl>
-    <w:lvl w:ilvl="3">
-      <w:start w:val="1"/>
-      <w:numFmt w:val="decimal"/>
-      <w:suff w:val="tab"/>
-      <w:lvlText w:val="%4."/>
-      <w:lvlJc w:val="left"/>
-      <w:pPr>
-        <w:ind w:left="3240" w:hanging="360"/>
-      </w:pPr>
-      <w:rPr/>
-    </w:lvl>
-    <w:lvl w:ilvl="4">
-      <w:start w:val="1"/>
-      <w:numFmt w:val="lowerLetter"/>
-      <w:suff w:val="tab"/>
-      <w:lvlText w:val="%5."/>
-      <w:lvlJc w:val="left"/>
-      <w:pPr>
-        <w:ind w:left="3960" w:hanging="360"/>
-      </w:pPr>
-      <w:rPr/>
-    </w:lvl>
-    <w:lvl w:ilvl="5">
-      <w:start w:val="1"/>
-      <w:numFmt w:val="lowerRoman"/>
-      <w:suff w:val="tab"/>
-      <w:lvlText w:val="%6."/>
-      <w:lvlJc w:val="right"/>
-      <w:pPr>
-        <w:ind w:left="4680" w:hanging="180"/>
-      </w:pPr>
-      <w:rPr/>
-    </w:lvl>
-    <w:lvl w:ilvl="6">
-      <w:start w:val="1"/>
-      <w:numFmt w:val="decimal"/>
-      <w:suff w:val="tab"/>
-      <w:lvlText w:val="%7."/>
-      <w:lvlJc w:val="left"/>
-      <w:pPr>
-        <w:ind w:left="5400" w:hanging="360"/>
-      </w:pPr>
-      <w:rPr/>
-    </w:lvl>
-    <w:lvl w:ilvl="7">
-      <w:start w:val="1"/>
-      <w:numFmt w:val="lowerLetter"/>
-      <w:suff w:val="tab"/>
-      <w:lvlText w:val="%8."/>
-      <w:lvlJc w:val="left"/>
-      <w:pPr>
-        <w:ind w:left="6120" w:hanging="360"/>
-      </w:pPr>
-      <w:rPr/>
-    </w:lvl>
-    <w:lvl w:ilvl="8">
-      <w:start w:val="1"/>
-      <w:numFmt w:val="lowerRoman"/>
-      <w:suff w:val="tab"/>
-      <w:lvlText w:val="%9."/>
-      <w:lvlJc w:val="right"/>
-      <w:pPr>
-        <w:ind w:left="6840" w:hanging="180"/>
-      </w:pPr>
-      <w:rPr/>
-    </w:lvl>
-  </w:abstractNum>
-  <w:abstractNum w:abstractNumId="5">
-    <w:multiLevelType w:val="hybridMultilevel"/>
-    <w:lvl w:ilvl="0">
-      <w:start w:val="1"/>
-      <w:numFmt w:val="bullet"/>
-      <w:suff w:val="tab"/>
-      <w:lvlText w:val=""/>
-      <w:lvlJc w:val="left"/>
-      <w:pPr>
-        <w:ind w:left="720" w:hanging="360"/>
-      </w:pPr>
-      <w:rPr>
-        <w:rFonts w:ascii="Wingdings" w:hAnsi="Wingdings" w:hint="default"/>
-      </w:rPr>
-    </w:lvl>
-    <w:lvl w:ilvl="1">
-      <w:start w:val="1"/>
-      <w:numFmt w:val="bullet"/>
-      <w:suff w:val="tab"/>
-      <w:lvlText w:val="o"/>
-      <w:lvlJc w:val="left"/>
-      <w:pPr>
-        <w:ind w:left="1440" w:hanging="360"/>
-      </w:pPr>
-      <w:rPr>
-        <w:rFonts w:ascii="Courier New" w:hAnsi="Courier New" w:cs="Courier New" w:hint="default"/>
-      </w:rPr>
-    </w:lvl>
-    <w:lvl w:ilvl="2">
-      <w:start w:val="1"/>
-      <w:numFmt w:val="bullet"/>
-      <w:suff w:val="tab"/>
-      <w:lvlText w:val=""/>
-      <w:lvlJc w:val="left"/>
-      <w:pPr>
-        <w:ind w:left="2160" w:hanging="360"/>
-      </w:pPr>
-      <w:rPr>
-        <w:rFonts w:ascii="Wingdings" w:hAnsi="Wingdings" w:hint="default"/>
-      </w:rPr>
-    </w:lvl>
-    <w:lvl w:ilvl="3">
-      <w:start w:val="1"/>
-      <w:numFmt w:val="bullet"/>
-      <w:suff w:val="tab"/>
-      <w:lvlText w:val=""/>
-      <w:lvlJc w:val="left"/>
-      <w:pPr>
-        <w:ind w:left="2880" w:hanging="360"/>
-      </w:pPr>
-      <w:rPr>
-        <w:rFonts w:ascii="Symbol" w:hAnsi="Symbol" w:hint="default"/>
-      </w:rPr>
-    </w:lvl>
-    <w:lvl w:ilvl="4">
-      <w:start w:val="1"/>
-      <w:numFmt w:val="bullet"/>
-      <w:suff w:val="tab"/>
-      <w:lvlText w:val="o"/>
-      <w:lvlJc w:val="left"/>
-      <w:pPr>
-        <w:ind w:left="3600" w:hanging="360"/>
-      </w:pPr>
-      <w:rPr>
-        <w:rFonts w:ascii="Courier New" w:hAnsi="Courier New" w:cs="Courier New" w:hint="default"/>
-      </w:rPr>
-    </w:lvl>
-    <w:lvl w:ilvl="5">
-      <w:start w:val="1"/>
-      <w:numFmt w:val="bullet"/>
-      <w:suff w:val="tab"/>
-      <w:lvlText w:val=""/>
-      <w:lvlJc w:val="left"/>
-      <w:pPr>
-        <w:ind w:left="4320" w:hanging="360"/>
-      </w:pPr>
-      <w:rPr>
-        <w:rFonts w:ascii="Wingdings" w:hAnsi="Wingdings" w:hint="default"/>
-      </w:rPr>
-    </w:lvl>
-    <w:lvl w:ilvl="6">
-      <w:start w:val="1"/>
-      <w:numFmt w:val="bullet"/>
-      <w:suff w:val="tab"/>
-      <w:lvlText w:val=""/>
-      <w:lvlJc w:val="left"/>
-      <w:pPr>
-        <w:ind w:left="5040" w:hanging="360"/>
-      </w:pPr>
-      <w:rPr>
-        <w:rFonts w:ascii="Symbol" w:hAnsi="Symbol" w:hint="default"/>
-      </w:rPr>
-    </w:lvl>
-    <w:lvl w:ilvl="7">
-      <w:start w:val="1"/>
-      <w:numFmt w:val="bullet"/>
-      <w:suff w:val="tab"/>
-      <w:lvlText w:val="o"/>
-      <w:lvlJc w:val="left"/>
-      <w:pPr>
-        <w:ind w:left="5760" w:hanging="360"/>
-      </w:pPr>
-      <w:rPr>
-        <w:rFonts w:ascii="Courier New" w:hAnsi="Courier New" w:cs="Courier New" w:hint="default"/>
-      </w:rPr>
-    </w:lvl>
-    <w:lvl w:ilvl="8">
-      <w:start w:val="1"/>
-      <w:numFmt w:val="bullet"/>
-      <w:suff w:val="tab"/>
-      <w:lvlText w:val=""/>
-      <w:lvlJc w:val="left"/>
-      <w:pPr>
-        <w:ind w:left="6480" w:hanging="360"/>
-      </w:pPr>
-      <w:rPr>
-        <w:rFonts w:ascii="Wingdings" w:hAnsi="Wingdings" w:hint="default"/>
-      </w:rPr>
-    </w:lvl>
-  </w:abstractNum>
-  <w:abstractNum w:abstractNumId="6">
     <w:multiLevelType w:val="hybridMultilevel"/>
     <w:lvl w:ilvl="0">
       <w:start w:val="1"/>
@@ -1680,12 +1518,6 @@
   <w:num w:numId="5">
     <w:abstractNumId w:val="4"/>
   </w:num>
-  <w:num w:numId="6">
-    <w:abstractNumId w:val="5"/>
-  </w:num>
-  <w:num w:numId="7">
-    <w:abstractNumId w:val="6"/>
-  </w:num>
 </w:numbering>
 </file>
 
@@ -1702,6 +1534,7 @@
     </w:rPrDefault>
     <w:pPrDefault>
       <w:pPr>
+        <w:pBdr/>
         <w:shd w:val="clear" w:color="auto" w:fill="auto"/>
         <w:spacing w:after="160" w:line="259" w:lineRule="auto"/>
       </w:pPr>

</xml_diff>